<commit_message>
Descomprimindo arquivos e verificando que o gitignore funciona
</commit_message>
<xml_diff>
--- a/NYC_Taxi_Trip_Duration.docx
+++ b/NYC_Taxi_Trip_Duration.docx
@@ -120,6 +120,697 @@
       </w:r>
       <w:r>
         <w:t xml:space="preserve">2017</w:t>
+      </w:r>
+    </w:p>
+    <w:p>
+      <w:pPr>
+        <w:pStyle w:val="Heading1"/>
+      </w:pPr>
+      <w:bookmarkStart w:id="21" w:name="introducao"/>
+      <w:bookmarkEnd w:id="21"/>
+      <w:r>
+        <w:t xml:space="preserve">Introdução</w:t>
+      </w:r>
+    </w:p>
+    <w:p>
+      <w:pPr>
+        <w:pStyle w:val="Heading1"/>
+      </w:pPr>
+      <w:bookmarkStart w:id="22" w:name="instalacao-de-bibliotecas"/>
+      <w:bookmarkEnd w:id="22"/>
+      <w:r>
+        <w:t xml:space="preserve">Instalação de bibliotecas</w:t>
+      </w:r>
+    </w:p>
+    <w:p>
+      <w:pPr>
+        <w:pStyle w:val="FirstParagraph"/>
+      </w:pPr>
+      <w:r>
+        <w:t xml:space="preserve">Para execução desse projeto são necessárias algumas bibliotecas, para facilitar a importação e instalação (quando necessário) utilizamos a seguinte função:</w:t>
+      </w:r>
+    </w:p>
+    <w:p>
+      <w:pPr>
+        <w:pStyle w:val="SourceCode"/>
+      </w:pPr>
+      <w:r>
+        <w:rPr>
+          <w:rStyle w:val="NormalTok"/>
+        </w:rPr>
+        <w:t xml:space="preserve">installLibs &lt;-</w:t>
+      </w:r>
+      <w:r>
+        <w:rPr>
+          <w:rStyle w:val="StringTok"/>
+        </w:rPr>
+        <w:t xml:space="preserve"> </w:t>
+      </w:r>
+      <w:r>
+        <w:rPr>
+          <w:rStyle w:val="NormalTok"/>
+        </w:rPr>
+        <w:t xml:space="preserve">function(x){</w:t>
+      </w:r>
+      <w:r>
+        <w:br w:type="textWrapping"/>
+      </w:r>
+      <w:r>
+        <w:rPr>
+          <w:rStyle w:val="NormalTok"/>
+        </w:rPr>
+        <w:t xml:space="preserve"> </w:t>
+      </w:r>
+      <w:r>
+        <w:rPr>
+          <w:rStyle w:val="NormalTok"/>
+        </w:rPr>
+        <w:t xml:space="preserve"> </w:t>
+      </w:r>
+      <w:r>
+        <w:rPr>
+          <w:rStyle w:val="NormalTok"/>
+        </w:rPr>
+        <w:t xml:space="preserve">for( i in x ){</w:t>
+      </w:r>
+      <w:r>
+        <w:br w:type="textWrapping"/>
+      </w:r>
+      <w:r>
+        <w:rPr>
+          <w:rStyle w:val="NormalTok"/>
+        </w:rPr>
+        <w:t xml:space="preserve"> </w:t>
+      </w:r>
+      <w:r>
+        <w:rPr>
+          <w:rStyle w:val="NormalTok"/>
+        </w:rPr>
+        <w:t xml:space="preserve"> </w:t>
+      </w:r>
+      <w:r>
+        <w:rPr>
+          <w:rStyle w:val="NormalTok"/>
+        </w:rPr>
+        <w:t xml:space="preserve"> </w:t>
+      </w:r>
+      <w:r>
+        <w:rPr>
+          <w:rStyle w:val="NormalTok"/>
+        </w:rPr>
+        <w:t xml:space="preserve"> </w:t>
+      </w:r>
+      <w:r>
+        <w:rPr>
+          <w:rStyle w:val="NormalTok"/>
+        </w:rPr>
+        <w:t xml:space="preserve">if( !</w:t>
+      </w:r>
+      <w:r>
+        <w:rPr>
+          <w:rStyle w:val="StringTok"/>
+        </w:rPr>
+        <w:t xml:space="preserve"> </w:t>
+      </w:r>
+      <w:r>
+        <w:rPr>
+          <w:rStyle w:val="KeywordTok"/>
+        </w:rPr>
+        <w:t xml:space="preserve">require</w:t>
+      </w:r>
+      <w:r>
+        <w:rPr>
+          <w:rStyle w:val="NormalTok"/>
+        </w:rPr>
+        <w:t xml:space="preserve">( i , </w:t>
+      </w:r>
+      <w:r>
+        <w:rPr>
+          <w:rStyle w:val="DataTypeTok"/>
+        </w:rPr>
+        <w:t xml:space="preserve">character.only =</w:t>
+      </w:r>
+      <w:r>
+        <w:rPr>
+          <w:rStyle w:val="NormalTok"/>
+        </w:rPr>
+        <w:t xml:space="preserve"> </w:t>
+      </w:r>
+      <w:r>
+        <w:rPr>
+          <w:rStyle w:val="OtherTok"/>
+        </w:rPr>
+        <w:t xml:space="preserve">TRUE</w:t>
+      </w:r>
+      <w:r>
+        <w:rPr>
+          <w:rStyle w:val="NormalTok"/>
+        </w:rPr>
+        <w:t xml:space="preserve"> </w:t>
+      </w:r>
+      <w:r>
+        <w:rPr>
+          <w:rStyle w:val="NormalTok"/>
+        </w:rPr>
+        <w:t xml:space="preserve">) ){</w:t>
+      </w:r>
+      <w:r>
+        <w:br w:type="textWrapping"/>
+      </w:r>
+      <w:r>
+        <w:rPr>
+          <w:rStyle w:val="NormalTok"/>
+        </w:rPr>
+        <w:t xml:space="preserve"> </w:t>
+      </w:r>
+      <w:r>
+        <w:rPr>
+          <w:rStyle w:val="NormalTok"/>
+        </w:rPr>
+        <w:t xml:space="preserve"> </w:t>
+      </w:r>
+      <w:r>
+        <w:rPr>
+          <w:rStyle w:val="NormalTok"/>
+        </w:rPr>
+        <w:t xml:space="preserve"> </w:t>
+      </w:r>
+      <w:r>
+        <w:rPr>
+          <w:rStyle w:val="NormalTok"/>
+        </w:rPr>
+        <w:t xml:space="preserve"> </w:t>
+      </w:r>
+      <w:r>
+        <w:rPr>
+          <w:rStyle w:val="NormalTok"/>
+        </w:rPr>
+        <w:t xml:space="preserve"> </w:t>
+      </w:r>
+      <w:r>
+        <w:rPr>
+          <w:rStyle w:val="NormalTok"/>
+        </w:rPr>
+        <w:t xml:space="preserve"> </w:t>
+      </w:r>
+      <w:r>
+        <w:rPr>
+          <w:rStyle w:val="KeywordTok"/>
+        </w:rPr>
+        <w:t xml:space="preserve">install.packages</w:t>
+      </w:r>
+      <w:r>
+        <w:rPr>
+          <w:rStyle w:val="NormalTok"/>
+        </w:rPr>
+        <w:t xml:space="preserve">( i , </w:t>
+      </w:r>
+      <w:r>
+        <w:rPr>
+          <w:rStyle w:val="DataTypeTok"/>
+        </w:rPr>
+        <w:t xml:space="preserve">dependencies =</w:t>
+      </w:r>
+      <w:r>
+        <w:rPr>
+          <w:rStyle w:val="NormalTok"/>
+        </w:rPr>
+        <w:t xml:space="preserve"> </w:t>
+      </w:r>
+      <w:r>
+        <w:rPr>
+          <w:rStyle w:val="OtherTok"/>
+        </w:rPr>
+        <w:t xml:space="preserve">TRUE</w:t>
+      </w:r>
+      <w:r>
+        <w:rPr>
+          <w:rStyle w:val="NormalTok"/>
+        </w:rPr>
+        <w:t xml:space="preserve"> </w:t>
+      </w:r>
+      <w:r>
+        <w:rPr>
+          <w:rStyle w:val="NormalTok"/>
+        </w:rPr>
+        <w:t xml:space="preserve">)</w:t>
+      </w:r>
+      <w:r>
+        <w:br w:type="textWrapping"/>
+      </w:r>
+      <w:r>
+        <w:rPr>
+          <w:rStyle w:val="NormalTok"/>
+        </w:rPr>
+        <w:t xml:space="preserve"> </w:t>
+      </w:r>
+      <w:r>
+        <w:rPr>
+          <w:rStyle w:val="NormalTok"/>
+        </w:rPr>
+        <w:t xml:space="preserve"> </w:t>
+      </w:r>
+      <w:r>
+        <w:rPr>
+          <w:rStyle w:val="NormalTok"/>
+        </w:rPr>
+        <w:t xml:space="preserve"> </w:t>
+      </w:r>
+      <w:r>
+        <w:rPr>
+          <w:rStyle w:val="NormalTok"/>
+        </w:rPr>
+        <w:t xml:space="preserve"> </w:t>
+      </w:r>
+      <w:r>
+        <w:rPr>
+          <w:rStyle w:val="NormalTok"/>
+        </w:rPr>
+        <w:t xml:space="preserve"> </w:t>
+      </w:r>
+      <w:r>
+        <w:rPr>
+          <w:rStyle w:val="NormalTok"/>
+        </w:rPr>
+        <w:t xml:space="preserve"> </w:t>
+      </w:r>
+      <w:r>
+        <w:rPr>
+          <w:rStyle w:val="KeywordTok"/>
+        </w:rPr>
+        <w:t xml:space="preserve">require</w:t>
+      </w:r>
+      <w:r>
+        <w:rPr>
+          <w:rStyle w:val="NormalTok"/>
+        </w:rPr>
+        <w:t xml:space="preserve">( i , </w:t>
+      </w:r>
+      <w:r>
+        <w:rPr>
+          <w:rStyle w:val="DataTypeTok"/>
+        </w:rPr>
+        <w:t xml:space="preserve">character.only =</w:t>
+      </w:r>
+      <w:r>
+        <w:rPr>
+          <w:rStyle w:val="NormalTok"/>
+        </w:rPr>
+        <w:t xml:space="preserve"> </w:t>
+      </w:r>
+      <w:r>
+        <w:rPr>
+          <w:rStyle w:val="OtherTok"/>
+        </w:rPr>
+        <w:t xml:space="preserve">TRUE</w:t>
+      </w:r>
+      <w:r>
+        <w:rPr>
+          <w:rStyle w:val="NormalTok"/>
+        </w:rPr>
+        <w:t xml:space="preserve"> </w:t>
+      </w:r>
+      <w:r>
+        <w:rPr>
+          <w:rStyle w:val="NormalTok"/>
+        </w:rPr>
+        <w:t xml:space="preserve">)</w:t>
+      </w:r>
+      <w:r>
+        <w:br w:type="textWrapping"/>
+      </w:r>
+      <w:r>
+        <w:rPr>
+          <w:rStyle w:val="NormalTok"/>
+        </w:rPr>
+        <w:t xml:space="preserve"> </w:t>
+      </w:r>
+      <w:r>
+        <w:rPr>
+          <w:rStyle w:val="NormalTok"/>
+        </w:rPr>
+        <w:t xml:space="preserve"> </w:t>
+      </w:r>
+      <w:r>
+        <w:rPr>
+          <w:rStyle w:val="NormalTok"/>
+        </w:rPr>
+        <w:t xml:space="preserve"> </w:t>
+      </w:r>
+      <w:r>
+        <w:rPr>
+          <w:rStyle w:val="NormalTok"/>
+        </w:rPr>
+        <w:t xml:space="preserve"> </w:t>
+      </w:r>
+      <w:r>
+        <w:rPr>
+          <w:rStyle w:val="NormalTok"/>
+        </w:rPr>
+        <w:t xml:space="preserve">}</w:t>
+      </w:r>
+      <w:r>
+        <w:br w:type="textWrapping"/>
+      </w:r>
+      <w:r>
+        <w:rPr>
+          <w:rStyle w:val="NormalTok"/>
+        </w:rPr>
+        <w:t xml:space="preserve"> </w:t>
+      </w:r>
+      <w:r>
+        <w:rPr>
+          <w:rStyle w:val="NormalTok"/>
+        </w:rPr>
+        <w:t xml:space="preserve"> </w:t>
+      </w:r>
+      <w:r>
+        <w:rPr>
+          <w:rStyle w:val="NormalTok"/>
+        </w:rPr>
+        <w:t xml:space="preserve">}</w:t>
+      </w:r>
+      <w:r>
+        <w:br w:type="textWrapping"/>
+      </w:r>
+      <w:r>
+        <w:rPr>
+          <w:rStyle w:val="NormalTok"/>
+        </w:rPr>
+        <w:t xml:space="preserve">}</w:t>
+      </w:r>
+    </w:p>
+    <w:p>
+      <w:pPr>
+        <w:pStyle w:val="FirstParagraph"/>
+      </w:pPr>
+      <w:r>
+        <w:t xml:space="preserve">Para execução utilizamos as seguintes bibliotecas:</w:t>
+      </w:r>
+    </w:p>
+    <w:p>
+      <w:pPr>
+        <w:pStyle w:val="SourceCode"/>
+      </w:pPr>
+      <w:r>
+        <w:rPr>
+          <w:rStyle w:val="NormalTok"/>
+        </w:rPr>
+        <w:t xml:space="preserve"> </w:t>
+      </w:r>
+      <w:r>
+        <w:rPr>
+          <w:rStyle w:val="NormalTok"/>
+        </w:rPr>
+        <w:t xml:space="preserve"> </w:t>
+      </w:r>
+      <w:r>
+        <w:rPr>
+          <w:rStyle w:val="KeywordTok"/>
+        </w:rPr>
+        <w:t xml:space="preserve">installLibs</w:t>
+      </w:r>
+      <w:r>
+        <w:rPr>
+          <w:rStyle w:val="NormalTok"/>
+        </w:rPr>
+        <w:t xml:space="preserve">(</w:t>
+      </w:r>
+      <w:r>
+        <w:rPr>
+          <w:rStyle w:val="KeywordTok"/>
+        </w:rPr>
+        <w:t xml:space="preserve">c</w:t>
+      </w:r>
+      <w:r>
+        <w:rPr>
+          <w:rStyle w:val="NormalTok"/>
+        </w:rPr>
+        <w:t xml:space="preserve">(</w:t>
+      </w:r>
+      <w:r>
+        <w:rPr>
+          <w:rStyle w:val="StringTok"/>
+        </w:rPr>
+        <w:t xml:space="preserve">'readr'</w:t>
+      </w:r>
+      <w:r>
+        <w:rPr>
+          <w:rStyle w:val="NormalTok"/>
+        </w:rPr>
+        <w:t xml:space="preserve">,</w:t>
+      </w:r>
+      <w:r>
+        <w:rPr>
+          <w:rStyle w:val="StringTok"/>
+        </w:rPr>
+        <w:t xml:space="preserve">'dplyr'</w:t>
+      </w:r>
+      <w:r>
+        <w:rPr>
+          <w:rStyle w:val="NormalTok"/>
+        </w:rPr>
+        <w:t xml:space="preserve">,</w:t>
+      </w:r>
+      <w:r>
+        <w:rPr>
+          <w:rStyle w:val="StringTok"/>
+        </w:rPr>
+        <w:t xml:space="preserve">'Amelia'</w:t>
+      </w:r>
+      <w:r>
+        <w:rPr>
+          <w:rStyle w:val="NormalTok"/>
+        </w:rPr>
+        <w:t xml:space="preserve">,</w:t>
+      </w:r>
+      <w:r>
+        <w:rPr>
+          <w:rStyle w:val="StringTok"/>
+        </w:rPr>
+        <w:t xml:space="preserve">'pscl'</w:t>
+      </w:r>
+      <w:r>
+        <w:rPr>
+          <w:rStyle w:val="NormalTok"/>
+        </w:rPr>
+        <w:t xml:space="preserve">))</w:t>
+      </w:r>
+    </w:p>
+    <w:p>
+      <w:pPr>
+        <w:pStyle w:val="Heading1"/>
+      </w:pPr>
+      <w:bookmarkStart w:id="23" w:name="preparacao-dos-dados"/>
+      <w:bookmarkEnd w:id="23"/>
+      <w:r>
+        <w:t xml:space="preserve">Preparação dos dados</w:t>
+      </w:r>
+    </w:p>
+    <w:p>
+      <w:pPr>
+        <w:pStyle w:val="Heading2"/>
+      </w:pPr>
+      <w:bookmarkStart w:id="24" w:name="importacao-dos-arquivos"/>
+      <w:bookmarkEnd w:id="24"/>
+      <w:r>
+        <w:t xml:space="preserve">Importação dos arquivos</w:t>
+      </w:r>
+    </w:p>
+    <w:p>
+      <w:pPr>
+        <w:pStyle w:val="FirstParagraph"/>
+      </w:pPr>
+      <w:r>
+        <w:t xml:space="preserve">Primeiramente descompactamos os arquivos baixados do Kaggle para a pasta datasets:</w:t>
+      </w:r>
+    </w:p>
+    <w:p>
+      <w:pPr>
+        <w:pStyle w:val="SourceCode"/>
+      </w:pPr>
+      <w:r>
+        <w:rPr>
+          <w:rStyle w:val="KeywordTok"/>
+        </w:rPr>
+        <w:t xml:space="preserve">unzip</w:t>
+      </w:r>
+      <w:r>
+        <w:rPr>
+          <w:rStyle w:val="NormalTok"/>
+        </w:rPr>
+        <w:t xml:space="preserve">(</w:t>
+      </w:r>
+      <w:r>
+        <w:rPr>
+          <w:rStyle w:val="DataTypeTok"/>
+        </w:rPr>
+        <w:t xml:space="preserve">zipfile =</w:t>
+      </w:r>
+      <w:r>
+        <w:rPr>
+          <w:rStyle w:val="NormalTok"/>
+        </w:rPr>
+        <w:t xml:space="preserve"> </w:t>
+      </w:r>
+      <w:r>
+        <w:rPr>
+          <w:rStyle w:val="StringTok"/>
+        </w:rPr>
+        <w:t xml:space="preserve">'datasets/test.zip'</w:t>
+      </w:r>
+      <w:r>
+        <w:rPr>
+          <w:rStyle w:val="NormalTok"/>
+        </w:rPr>
+        <w:t xml:space="preserve">,</w:t>
+      </w:r>
+      <w:r>
+        <w:rPr>
+          <w:rStyle w:val="DataTypeTok"/>
+        </w:rPr>
+        <w:t xml:space="preserve">exdir =</w:t>
+      </w:r>
+      <w:r>
+        <w:rPr>
+          <w:rStyle w:val="NormalTok"/>
+        </w:rPr>
+        <w:t xml:space="preserve"> </w:t>
+      </w:r>
+      <w:r>
+        <w:rPr>
+          <w:rStyle w:val="StringTok"/>
+        </w:rPr>
+        <w:t xml:space="preserve">'datasets'</w:t>
+      </w:r>
+      <w:r>
+        <w:rPr>
+          <w:rStyle w:val="NormalTok"/>
+        </w:rPr>
+        <w:t xml:space="preserve">)</w:t>
+      </w:r>
+      <w:r>
+        <w:br w:type="textWrapping"/>
+      </w:r>
+      <w:r>
+        <w:rPr>
+          <w:rStyle w:val="KeywordTok"/>
+        </w:rPr>
+        <w:t xml:space="preserve">unzip</w:t>
+      </w:r>
+      <w:r>
+        <w:rPr>
+          <w:rStyle w:val="NormalTok"/>
+        </w:rPr>
+        <w:t xml:space="preserve">(</w:t>
+      </w:r>
+      <w:r>
+        <w:rPr>
+          <w:rStyle w:val="DataTypeTok"/>
+        </w:rPr>
+        <w:t xml:space="preserve">zipfile =</w:t>
+      </w:r>
+      <w:r>
+        <w:rPr>
+          <w:rStyle w:val="NormalTok"/>
+        </w:rPr>
+        <w:t xml:space="preserve"> </w:t>
+      </w:r>
+      <w:r>
+        <w:rPr>
+          <w:rStyle w:val="StringTok"/>
+        </w:rPr>
+        <w:t xml:space="preserve">'datasets/train.zip'</w:t>
+      </w:r>
+      <w:r>
+        <w:rPr>
+          <w:rStyle w:val="NormalTok"/>
+        </w:rPr>
+        <w:t xml:space="preserve">,</w:t>
+      </w:r>
+      <w:r>
+        <w:rPr>
+          <w:rStyle w:val="DataTypeTok"/>
+        </w:rPr>
+        <w:t xml:space="preserve">exdir =</w:t>
+      </w:r>
+      <w:r>
+        <w:rPr>
+          <w:rStyle w:val="NormalTok"/>
+        </w:rPr>
+        <w:t xml:space="preserve"> </w:t>
+      </w:r>
+      <w:r>
+        <w:rPr>
+          <w:rStyle w:val="StringTok"/>
+        </w:rPr>
+        <w:t xml:space="preserve">'datasets'</w:t>
+      </w:r>
+      <w:r>
+        <w:rPr>
+          <w:rStyle w:val="NormalTok"/>
+        </w:rPr>
+        <w:t xml:space="preserve">)</w:t>
+      </w:r>
+    </w:p>
+    <w:p>
+      <w:pPr>
+        <w:pStyle w:val="Heading2"/>
+      </w:pPr>
+      <w:bookmarkStart w:id="25" w:name="transformacoes"/>
+      <w:bookmarkEnd w:id="25"/>
+      <w:r>
+        <w:t xml:space="preserve">Transformações</w:t>
+      </w:r>
+    </w:p>
+    <w:p>
+      <w:pPr>
+        <w:pStyle w:val="Heading3"/>
+      </w:pPr>
+      <w:bookmarkStart w:id="26" w:name="horarios"/>
+      <w:bookmarkEnd w:id="26"/>
+      <w:r>
+        <w:t xml:space="preserve">Horários</w:t>
+      </w:r>
+    </w:p>
+    <w:p>
+      <w:pPr>
+        <w:pStyle w:val="Heading3"/>
+      </w:pPr>
+      <w:bookmarkStart w:id="27" w:name="distancia"/>
+      <w:bookmarkEnd w:id="27"/>
+      <w:r>
+        <w:t xml:space="preserve">Distância</w:t>
+      </w:r>
+    </w:p>
+    <w:p>
+      <w:pPr>
+        <w:pStyle w:val="Heading1"/>
+      </w:pPr>
+      <w:bookmarkStart w:id="28" w:name="desenvolvimento-de-modelos"/>
+      <w:bookmarkEnd w:id="28"/>
+      <w:r>
+        <w:t xml:space="preserve">Desenvolvimento de modelos</w:t>
+      </w:r>
+    </w:p>
+    <w:p>
+      <w:pPr>
+        <w:pStyle w:val="Heading1"/>
+      </w:pPr>
+      <w:bookmarkStart w:id="29" w:name="previsoes"/>
+      <w:bookmarkEnd w:id="29"/>
+      <w:r>
+        <w:t xml:space="preserve">Previsões</w:t>
+      </w:r>
+    </w:p>
+    <w:p>
+      <w:pPr>
+        <w:pStyle w:val="Heading1"/>
+      </w:pPr>
+      <w:bookmarkStart w:id="30" w:name="conclusao"/>
+      <w:bookmarkEnd w:id="30"/>
+      <w:r>
+        <w:t xml:space="preserve">Conclusão</w:t>
       </w:r>
     </w:p>
     <w:sectPr/>
@@ -230,7 +921,7 @@
     </w:lvl>
   </w:abstractNum>
   <w:abstractNum w:abstractNumId="990">
-    <w:nsid w:val="68754444"/>
+    <w:nsid w:val="caa95c93"/>
     <w:multiLevelType w:val="multilevel"/>
     <w:lvl w:ilvl="0">
       <w:numFmt w:val="bullet"/>

</xml_diff>